<commit_message>
Incorporated fbp, spherical earth etc
</commit_message>
<xml_diff>
--- a/Things to Update.docx
+++ b/Things to Update.docx
@@ -11,15 +11,7 @@
         </w:numPr>
       </w:pPr>
       <w:r>
-        <w:t xml:space="preserve">Use the </w:t>
-      </w:r>
-      <w:proofErr w:type="spellStart"/>
-      <w:r>
-        <w:t>fbp</w:t>
-      </w:r>
-      <w:proofErr w:type="spellEnd"/>
-      <w:r>
-        <w:t xml:space="preserve"> software, make it an ellipse </w:t>
+        <w:t>Call it air tanker fight fire process cause may have crews on the ground too</w:t>
       </w:r>
     </w:p>
     <w:p>
@@ -31,7 +23,10 @@
         </w:numPr>
       </w:pPr>
       <w:r>
-        <w:t>Call it air tanker fight fire process cause may have crews on the ground too</w:t>
+        <w:t>Change to fuel capacity</w:t>
+      </w:r>
+      <w:r>
+        <w:t>, find fuel consumption rate</w:t>
       </w:r>
     </w:p>
     <w:p>
@@ -43,10 +38,7 @@
         </w:numPr>
       </w:pPr>
       <w:r>
-        <w:t>Change to fuel capacity</w:t>
-      </w:r>
-      <w:r>
-        <w:t>, find fuel consumption rate</w:t>
+        <w:t>6 number of drops based on perimeter at arrival</w:t>
       </w:r>
     </w:p>
     <w:p>
@@ -58,7 +50,21 @@
         </w:numPr>
       </w:pPr>
       <w:r>
-        <w:t>6 number of drops based on perimeter at arrival</w:t>
+        <w:t xml:space="preserve">An </w:t>
+      </w:r>
+      <w:proofErr w:type="spellStart"/>
+      <w:r>
+        <w:t>airtanker</w:t>
+      </w:r>
+      <w:proofErr w:type="spellEnd"/>
+      <w:r>
+        <w:t xml:space="preserve"> type has 3 types of drops </w:t>
+      </w:r>
+      <w:r>
+        <w:t xml:space="preserve">salvo, </w:t>
+      </w:r>
+      <w:r>
+        <w:t>trail drop, and misc. Need effective drop length as a function of fire intensity</w:t>
       </w:r>
     </w:p>
     <w:p>
@@ -70,15 +76,7 @@
         </w:numPr>
       </w:pPr>
       <w:r>
-        <w:t xml:space="preserve">An </w:t>
-      </w:r>
-      <w:proofErr w:type="spellStart"/>
-      <w:r>
-        <w:t>airtanker</w:t>
-      </w:r>
-      <w:proofErr w:type="spellEnd"/>
-      <w:r>
-        <w:t xml:space="preserve"> type has 3 types of drops trail drop, and misc. Need effective drop length as a function of fire intensity</w:t>
+        <w:t>Up until 40% perimeter covered fire is growing, then after BHE it stops growing</w:t>
       </w:r>
     </w:p>
     <w:p>
@@ -90,7 +88,18 @@
         </w:numPr>
       </w:pPr>
       <w:r>
-        <w:t>Up until 40% perimeter covered fire is growing, then after BHE it stops growing</w:t>
+        <w:t xml:space="preserve">Have 2 types of </w:t>
+      </w:r>
+      <w:proofErr w:type="spellStart"/>
+      <w:r>
+        <w:t>airtankers</w:t>
+      </w:r>
+      <w:proofErr w:type="spellEnd"/>
+      <w:r>
+        <w:t xml:space="preserve">, small and large, if intensity is less than something send small one, else send a large one. If need to queue </w:t>
+      </w:r>
+      <w:r>
+        <w:t>then pick next closest or other type. Set an effective radius around fire to choose most suitable.</w:t>
       </w:r>
     </w:p>
     <w:p>
@@ -101,19 +110,13 @@
           <w:numId w:val="1"/>
         </w:numPr>
       </w:pPr>
-      <w:r>
-        <w:t xml:space="preserve">Have 2 types of </w:t>
-      </w:r>
       <w:proofErr w:type="spellStart"/>
       <w:r>
-        <w:t>airtankers</w:t>
+        <w:t>Airtankers</w:t>
       </w:r>
       <w:proofErr w:type="spellEnd"/>
       <w:r>
-        <w:t xml:space="preserve">, small and large, if intensity is less than something send small one, else send a large one. If need to queue </w:t>
-      </w:r>
-      <w:r>
-        <w:t>then pick next closest or other type. Set an effective radius around fire to choose most suitable.</w:t>
+        <w:t xml:space="preserve"> must land by some specified time of darkness that can vary. Some aircraft have to land before dark, and a latest time a drop can be made relative to darkness</w:t>
       </w:r>
     </w:p>
     <w:p>
@@ -124,14 +127,14 @@
           <w:numId w:val="1"/>
         </w:numPr>
       </w:pPr>
+      <w:r>
+        <w:t xml:space="preserve">Rule for number of drops before dark must be greater than something before sending an </w:t>
+      </w:r>
       <w:proofErr w:type="spellStart"/>
       <w:r>
-        <w:t>Airtankers</w:t>
+        <w:t>airtanker</w:t>
       </w:r>
       <w:proofErr w:type="spellEnd"/>
-      <w:r>
-        <w:t xml:space="preserve"> must land by some specified time of darkness that can vary. Some aircraft have to land before dark, and a latest time a drop can be made relative to darkness</w:t>
-      </w:r>
     </w:p>
     <w:p>
       <w:pPr>
@@ -142,79 +145,60 @@
         </w:numPr>
       </w:pPr>
       <w:r>
-        <w:t xml:space="preserve">Rule for number of drops before dark must be greater than something before sending an </w:t>
+        <w:t xml:space="preserve">Change to User enters average number of fires per day for both people caused and lightning, Time </w:t>
       </w:r>
       <w:proofErr w:type="spellStart"/>
       <w:r>
-        <w:t>airtanker</w:t>
+        <w:t>til</w:t>
       </w:r>
       <w:proofErr w:type="spellEnd"/>
-    </w:p>
-    <w:p>
-      <w:pPr>
-        <w:pStyle w:val="ListParagraph"/>
-        <w:numPr>
-          <w:ilvl w:val="0"/>
-          <w:numId w:val="1"/>
-        </w:numPr>
-      </w:pPr>
-      <w:r>
-        <w:t xml:space="preserve">Change to User enters average number of fires per day for both people caused and lightning, Time </w:t>
-      </w:r>
-      <w:proofErr w:type="spellStart"/>
-      <w:r>
-        <w:t>til</w:t>
-      </w:r>
-      <w:proofErr w:type="spellEnd"/>
       <w:r>
         <w:t xml:space="preserve"> Darkness</w:t>
-      </w:r>
-    </w:p>
-    <w:p>
-      <w:pPr>
-        <w:pStyle w:val="ListParagraph"/>
-        <w:numPr>
-          <w:ilvl w:val="0"/>
-          <w:numId w:val="1"/>
-        </w:numPr>
-      </w:pPr>
-      <w:r>
-        <w:t>Integrate FBP</w:t>
       </w:r>
     </w:p>
     <w:p/>
     <w:p/>
-    <w:p/>
-    <w:p>
-      <w:r>
-        <w:t xml:space="preserve">Fire: </w:t>
-      </w:r>
-      <w:r>
-        <w:t>Major Axis, Minor Axis, Head ROS</w:t>
-      </w:r>
-      <w:r>
-        <w:t>,</w:t>
-      </w:r>
-      <w:r>
-        <w:t xml:space="preserve"> Tail ROS, Flank ROS</w:t>
-      </w:r>
-    </w:p>
-    <w:p>
-      <w:proofErr w:type="spellStart"/>
-      <w:r>
-        <w:t>Airtanker</w:t>
-      </w:r>
-      <w:proofErr w:type="spellEnd"/>
-      <w:r>
-        <w:t>: Fly when dark flag, Drop type, size (Small/Large), fuel capacity</w:t>
-      </w:r>
-    </w:p>
-    <w:p>
-      <w:r>
-        <w:t>Inputs: human fires/day, lightning fires/day, Time until dark, effective checking distance</w:t>
+    <w:p>
+      <w:r>
+        <w:t>EVERYTHING STOPS AT END OF DAY!</w:t>
       </w:r>
       <w:bookmarkStart w:id="0" w:name="_GoBack"/>
       <w:bookmarkEnd w:id="0"/>
+    </w:p>
+    <w:p>
+      <w:proofErr w:type="spellStart"/>
+      <w:r>
+        <w:t>Airtanker</w:t>
+      </w:r>
+      <w:proofErr w:type="spellEnd"/>
+      <w:r>
+        <w:t>: Fly when dark flag, Drop type, size (Small/Large), fuel capacity</w:t>
+      </w:r>
+    </w:p>
+    <w:p>
+      <w:r>
+        <w:t>Inputs: human fires/day, lightning fires/day, Time until dark, effective checking distance</w:t>
+      </w:r>
+    </w:p>
+    <w:p/>
+    <w:p>
+      <w:r>
+        <w:t xml:space="preserve">NEED: check inputs make sure </w:t>
+      </w:r>
+      <w:proofErr w:type="spellStart"/>
+      <w:r>
+        <w:t>im</w:t>
+      </w:r>
+      <w:proofErr w:type="spellEnd"/>
+      <w:r>
+        <w:t xml:space="preserve"> not missing</w:t>
+      </w:r>
+      <w:r>
+        <w:t xml:space="preserve"> any, human/lightning fires</w:t>
+      </w:r>
+      <w:r>
+        <w:t xml:space="preserve">, rule for fire distribution or just keep uniform, </w:t>
+      </w:r>
     </w:p>
     <w:sectPr>
       <w:pgSz w:w="12240" w:h="15840"/>

</xml_diff>